<commit_message>
Update labs and word docs
</commit_message>
<xml_diff>
--- a/labs/Word/Live Unit Testing and Live Dependency Validation in Visual Studio 2017.docx
+++ b/labs/Word/Live Unit Testing and Live Dependency Validation in Visual Studio 2017.docx
@@ -1,6 +1,6 @@
 
 <file path=word/document.xml><?xml version="1.0" encoding="utf-8"?>
-<w:document xmlns:wpc="http://schemas.microsoft.com/office/word/2010/wordprocessingCanvas" xmlns:mc="http://schemas.openxmlformats.org/markup-compatibility/2006" xmlns:o="urn:schemas-microsoft-com:office:office" xmlns:r="http://schemas.openxmlformats.org/officeDocument/2006/relationships" xmlns:m="http://schemas.openxmlformats.org/officeDocument/2006/math" xmlns:v="urn:schemas-microsoft-com:vml" xmlns:wp14="http://schemas.microsoft.com/office/word/2010/wordprocessingDrawing" xmlns:wp="http://schemas.openxmlformats.org/drawingml/2006/wordprocessingDrawing" xmlns:w10="urn:schemas-microsoft-com:office:word" xmlns:w="http://schemas.openxmlformats.org/wordprocessingml/2006/main" xmlns:w14="http://schemas.microsoft.com/office/word/2010/wordml" xmlns:w15="http://schemas.microsoft.com/office/word/2012/wordml" xmlns:wpg="http://schemas.microsoft.com/office/word/2010/wordprocessingGroup" xmlns:wpi="http://schemas.microsoft.com/office/word/2010/wordprocessingInk" xmlns:wne="http://schemas.microsoft.com/office/word/2006/wordml" xmlns:wps="http://schemas.microsoft.com/office/word/2010/wordprocessingShape" mc:Ignorable="w14 w15 wp14">
+<w:document xmlns:wpc="http://schemas.microsoft.com/office/word/2010/wordprocessingCanvas" xmlns:cx="http://schemas.microsoft.com/office/drawing/2014/chartex" xmlns:cx1="http://schemas.microsoft.com/office/drawing/2015/9/8/chartex" xmlns:cx2="http://schemas.microsoft.com/office/drawing/2015/10/21/chartex" xmlns:cx3="http://schemas.microsoft.com/office/drawing/2016/5/9/chartex" xmlns:cx4="http://schemas.microsoft.com/office/drawing/2016/5/10/chartex" xmlns:cx5="http://schemas.microsoft.com/office/drawing/2016/5/11/chartex" xmlns:mc="http://schemas.openxmlformats.org/markup-compatibility/2006" xmlns:o="urn:schemas-microsoft-com:office:office" xmlns:r="http://schemas.openxmlformats.org/officeDocument/2006/relationships" xmlns:m="http://schemas.openxmlformats.org/officeDocument/2006/math" xmlns:v="urn:schemas-microsoft-com:vml" xmlns:wp14="http://schemas.microsoft.com/office/word/2010/wordprocessingDrawing" xmlns:wp="http://schemas.openxmlformats.org/drawingml/2006/wordprocessingDrawing" xmlns:w10="urn:schemas-microsoft-com:office:word" xmlns:w="http://schemas.openxmlformats.org/wordprocessingml/2006/main" xmlns:w14="http://schemas.microsoft.com/office/word/2010/wordml" xmlns:w15="http://schemas.microsoft.com/office/word/2012/wordml" xmlns:w16se="http://schemas.microsoft.com/office/word/2015/wordml/symex" xmlns:wpg="http://schemas.microsoft.com/office/word/2010/wordprocessingGroup" xmlns:wpi="http://schemas.microsoft.com/office/word/2010/wordprocessingInk" xmlns:wne="http://schemas.microsoft.com/office/word/2006/wordml" xmlns:wps="http://schemas.microsoft.com/office/word/2010/wordprocessingShape" mc:Ignorable="w14 w15 w16se wp14">
   <w:body>
     <w:p>
       <w:pPr>
@@ -883,15 +883,7 @@
         <w:rPr>
           <w:lang w:val="en"/>
         </w:rPr>
-        <w:t xml:space="preserve"> e</w:t>
-      </w:r>
-      <w:bookmarkStart w:id="1" w:name="_GoBack"/>
-      <w:bookmarkEnd w:id="1"/>
-      <w:r>
-        <w:rPr>
-          <w:lang w:val="en"/>
-        </w:rPr>
-        <w:t>nsure that developers respect the architectural constraints of the application as they edit their code.</w:t>
+        <w:t xml:space="preserve"> ensure that developers respect the architectural constraints of the application as they edit their code.</w:t>
       </w:r>
       <w:r>
         <w:rPr>
@@ -997,14 +989,14 @@
           <w:lang w:val="en"/>
         </w:rPr>
       </w:pPr>
-      <w:bookmarkStart w:id="2" w:name="_Toc476677317"/>
+      <w:bookmarkStart w:id="1" w:name="_Toc476677317"/>
       <w:r>
         <w:rPr>
           <w:lang w:val="en"/>
         </w:rPr>
         <w:t>Related Resources</w:t>
       </w:r>
-      <w:bookmarkEnd w:id="2"/>
+      <w:bookmarkEnd w:id="1"/>
     </w:p>
     <w:p>
       <w:pPr>
@@ -1103,13 +1095,13 @@
       <w:pPr>
         <w:pStyle w:val="Heading2"/>
       </w:pPr>
-      <w:bookmarkStart w:id="3" w:name="_Toc474717775"/>
-      <w:bookmarkStart w:id="4" w:name="_Toc476677318"/>
+      <w:bookmarkStart w:id="2" w:name="_Toc474717775"/>
+      <w:bookmarkStart w:id="3" w:name="_Toc476677318"/>
       <w:r>
         <w:t>Prerequisites</w:t>
       </w:r>
+      <w:bookmarkEnd w:id="2"/>
       <w:bookmarkEnd w:id="3"/>
-      <w:bookmarkEnd w:id="4"/>
     </w:p>
     <w:p>
       <w:pPr>
@@ -1144,7 +1136,7 @@
           <w:lang w:val="en"/>
         </w:rPr>
       </w:pPr>
-      <w:bookmarkStart w:id="5" w:name="_Toc476677319"/>
+      <w:bookmarkStart w:id="4" w:name="_Toc476677319"/>
       <w:r>
         <w:rPr>
           <w:lang w:val="en"/>
@@ -1181,7 +1173,7 @@
         </w:rPr>
         <w:t xml:space="preserve"> in Visual Studio 2017</w:t>
       </w:r>
-      <w:bookmarkEnd w:id="5"/>
+      <w:bookmarkEnd w:id="4"/>
     </w:p>
     <w:p>
       <w:r>
@@ -1198,7 +1190,7 @@
           <w:lang w:val="en"/>
         </w:rPr>
       </w:pPr>
-      <w:bookmarkStart w:id="6" w:name="_Toc476677320"/>
+      <w:bookmarkStart w:id="5" w:name="_Toc476677320"/>
       <w:r>
         <w:rPr>
           <w:lang w:val="en"/>
@@ -1211,7 +1203,7 @@
         </w:rPr>
         <w:t>Live unit testing</w:t>
       </w:r>
-      <w:bookmarkEnd w:id="6"/>
+      <w:bookmarkEnd w:id="5"/>
     </w:p>
     <w:p>
       <w:pPr>
@@ -1499,6 +1491,121 @@
     </w:p>
     <w:p>
       <w:pPr>
+        <w:pBdr>
+          <w:top w:val="single" w:sz="4" w:space="1" w:color="auto"/>
+          <w:left w:val="single" w:sz="4" w:space="4" w:color="auto"/>
+          <w:bottom w:val="single" w:sz="4" w:space="1" w:color="auto"/>
+          <w:right w:val="single" w:sz="4" w:space="4" w:color="auto"/>
+        </w:pBdr>
+        <w:shd w:val="clear" w:color="auto" w:fill="C5E0B3" w:themeFill="accent6" w:themeFillTint="66"/>
+        <w:rPr>
+          <w:rFonts w:eastAsiaTheme="minorEastAsia"/>
+          <w:b/>
+          <w:i/>
+          <w:lang w:val="en"/>
+        </w:rPr>
+      </w:pPr>
+      <w:bookmarkStart w:id="6" w:name="_GoBack"/>
+      <w:r>
+        <w:rPr>
+          <w:rFonts w:eastAsiaTheme="minorEastAsia"/>
+          <w:lang w:val="en"/>
+        </w:rPr>
+        <w:t xml:space="preserve">Note: </w:t>
+      </w:r>
+      <w:r>
+        <w:rPr>
+          <w:rFonts w:eastAsiaTheme="minorEastAsia"/>
+          <w:lang w:val="en"/>
+        </w:rPr>
+        <w:t>You might need to update the versions of the MS</w:t>
+      </w:r>
+      <w:r>
+        <w:rPr>
+          <w:rFonts w:eastAsiaTheme="minorEastAsia"/>
+          <w:lang w:val="en"/>
+        </w:rPr>
+        <w:t xml:space="preserve"> </w:t>
+      </w:r>
+      <w:r>
+        <w:rPr>
+          <w:rFonts w:eastAsiaTheme="minorEastAsia"/>
+          <w:lang w:val="en"/>
+        </w:rPr>
+        <w:t>Test adapter and framework</w:t>
+      </w:r>
+      <w:r>
+        <w:rPr>
+          <w:rFonts w:eastAsiaTheme="minorEastAsia"/>
+          <w:lang w:val="en"/>
+        </w:rPr>
+        <w:t xml:space="preserve"> packages. The minimum versions required for Live Unit Testing to work</w:t>
+      </w:r>
+      <w:r>
+        <w:rPr>
+          <w:rFonts w:eastAsiaTheme="minorEastAsia"/>
+          <w:lang w:val="en"/>
+        </w:rPr>
+        <w:t xml:space="preserve"> are</w:t>
+      </w:r>
+      <w:r>
+        <w:rPr>
+          <w:rFonts w:eastAsiaTheme="minorEastAsia"/>
+          <w:lang w:val="en"/>
+        </w:rPr>
+        <w:t xml:space="preserve"> </w:t>
+      </w:r>
+      <w:proofErr w:type="spellStart"/>
+      <w:r>
+        <w:rPr>
+          <w:rFonts w:eastAsiaTheme="minorEastAsia"/>
+          <w:b/>
+          <w:i/>
+          <w:lang w:val="en"/>
+        </w:rPr>
+        <w:t>MSTest.TestAdapter</w:t>
+      </w:r>
+      <w:proofErr w:type="spellEnd"/>
+      <w:r>
+        <w:rPr>
+          <w:rFonts w:eastAsiaTheme="minorEastAsia"/>
+          <w:b/>
+          <w:i/>
+          <w:lang w:val="en"/>
+        </w:rPr>
+        <w:t xml:space="preserve"> 1.1.4-preview</w:t>
+      </w:r>
+      <w:r>
+        <w:rPr>
+          <w:rFonts w:eastAsiaTheme="minorEastAsia"/>
+          <w:lang w:val="en"/>
+        </w:rPr>
+        <w:t xml:space="preserve"> and </w:t>
+      </w:r>
+      <w:proofErr w:type="spellStart"/>
+      <w:r>
+        <w:rPr>
+          <w:rFonts w:eastAsiaTheme="minorEastAsia"/>
+          <w:b/>
+          <w:i/>
+          <w:lang w:val="en"/>
+        </w:rPr>
+        <w:t>MSTest.TestFramework</w:t>
+      </w:r>
+      <w:proofErr w:type="spellEnd"/>
+      <w:r>
+        <w:rPr>
+          <w:rFonts w:eastAsiaTheme="minorEastAsia"/>
+          <w:b/>
+          <w:i/>
+          <w:lang w:val="en"/>
+        </w:rPr>
+        <w:t xml:space="preserve"> 1.0.5-preview</w:t>
+      </w:r>
+    </w:p>
+    <w:bookmarkEnd w:id="6"/>
+    <w:p>
+      <w:pPr>
         <w:pStyle w:val="ListParagraph"/>
         <w:numPr>
           <w:ilvl w:val="0"/>
@@ -1701,7 +1808,6 @@
         <w:t>Now let’s experiment with a change to the code. Delete the .</w:t>
       </w:r>
       <w:proofErr w:type="spellStart"/>
-      <w:proofErr w:type="gramStart"/>
       <w:r>
         <w:rPr>
           <w:rFonts w:eastAsiaTheme="minorEastAsia"/>
@@ -1717,16 +1823,7 @@
           <w:b/>
           <w:lang w:val="en"/>
         </w:rPr>
-        <w:t>(</w:t>
-      </w:r>
-      <w:proofErr w:type="gramEnd"/>
-      <w:r>
-        <w:rPr>
-          <w:rFonts w:eastAsiaTheme="minorEastAsia"/>
-          <w:b/>
-          <w:lang w:val="en"/>
-        </w:rPr>
-        <w:t>)</w:t>
+        <w:t>()</w:t>
       </w:r>
       <w:r>
         <w:rPr>
@@ -1764,6 +1861,7 @@
         <w:rPr>
           <w:noProof/>
         </w:rPr>
+        <w:lastRenderedPageBreak/>
         <w:drawing>
           <wp:inline distT="0" distB="0" distL="0" distR="0" wp14:anchorId="481B43DD" wp14:editId="590742FC">
             <wp:extent cx="4514286" cy="1600000"/>
@@ -1818,7 +1916,6 @@
           <w:rFonts w:eastAsiaTheme="minorEastAsia"/>
           <w:lang w:val="en"/>
         </w:rPr>
-        <w:lastRenderedPageBreak/>
         <w:t xml:space="preserve">The live unit testing service will </w:t>
       </w:r>
       <w:r>
@@ -2015,7 +2112,6 @@
         <w:t>.</w:t>
       </w:r>
       <w:proofErr w:type="spellStart"/>
-      <w:proofErr w:type="gramStart"/>
       <w:r>
         <w:rPr>
           <w:rFonts w:eastAsiaTheme="minorEastAsia"/>
@@ -2031,16 +2127,7 @@
           <w:b/>
           <w:lang w:val="en"/>
         </w:rPr>
-        <w:t>(</w:t>
-      </w:r>
-      <w:proofErr w:type="gramEnd"/>
-      <w:r>
-        <w:rPr>
-          <w:rFonts w:eastAsiaTheme="minorEastAsia"/>
-          <w:b/>
-          <w:lang w:val="en"/>
-        </w:rPr>
-        <w:t>)</w:t>
+        <w:t>()</w:t>
       </w:r>
       <w:r>
         <w:rPr>
@@ -2069,6 +2156,7 @@
         <w:rPr>
           <w:lang w:val="en"/>
         </w:rPr>
+        <w:lastRenderedPageBreak/>
         <w:t>Exercise</w:t>
       </w:r>
       <w:r>
@@ -2262,7 +2350,6 @@
         <w:rPr>
           <w:noProof/>
         </w:rPr>
-        <w:lastRenderedPageBreak/>
         <w:drawing>
           <wp:inline distT="0" distB="0" distL="0" distR="0" wp14:anchorId="1BB4905A" wp14:editId="5E9C34C1">
             <wp:extent cx="5943600" cy="3334385"/>
@@ -2423,6 +2510,7 @@
         <w:rPr>
           <w:noProof/>
         </w:rPr>
+        <w:lastRenderedPageBreak/>
         <w:drawing>
           <wp:inline distT="0" distB="0" distL="0" distR="0" wp14:anchorId="77258604" wp14:editId="75934E2C">
             <wp:extent cx="3314286" cy="1961905"/>
@@ -2529,7 +2617,6 @@
         <w:rPr>
           <w:noProof/>
         </w:rPr>
-        <w:lastRenderedPageBreak/>
         <w:drawing>
           <wp:inline distT="0" distB="0" distL="0" distR="0" wp14:anchorId="352B9081" wp14:editId="47307BF9">
             <wp:extent cx="5943600" cy="530860"/>
@@ -2803,6 +2890,7 @@
         <w:rPr>
           <w:noProof/>
         </w:rPr>
+        <w:lastRenderedPageBreak/>
         <w:drawing>
           <wp:inline distT="0" distB="0" distL="0" distR="0" wp14:anchorId="542D2880" wp14:editId="084C3949">
             <wp:extent cx="5943600" cy="2249170"/>
@@ -2855,7 +2943,6 @@
         <w:rPr>
           <w:lang w:val="en"/>
         </w:rPr>
-        <w:lastRenderedPageBreak/>
         <w:t xml:space="preserve">Switch back to the layer diagram and press </w:t>
       </w:r>
       <w:proofErr w:type="spellStart"/>
@@ -2871,21 +2958,7 @@
         <w:rPr>
           <w:lang w:val="en"/>
         </w:rPr>
-        <w:t xml:space="preserve"> to paste the three components from the last step. You may want to rearrange them as shown below to make their relationships easier to understand. Put simply, the </w:t>
-      </w:r>
-      <w:proofErr w:type="gramStart"/>
-      <w:r>
-        <w:rPr>
-          <w:lang w:val="en"/>
-        </w:rPr>
-        <w:t>controllers</w:t>
-      </w:r>
-      <w:proofErr w:type="gramEnd"/>
-      <w:r>
-        <w:rPr>
-          <w:lang w:val="en"/>
-        </w:rPr>
-        <w:t xml:space="preserve"> </w:t>
+        <w:t xml:space="preserve"> to paste the three components from the last step. You may want to rearrange them as shown below to make their relationships easier to understand. Put simply, the controllers </w:t>
       </w:r>
       <w:r>
         <w:rPr>
@@ -3139,7 +3212,14 @@
         <w:rPr>
           <w:lang w:val="en"/>
         </w:rPr>
-        <w:t xml:space="preserve"> also easily add new layers and dependencies by right-clicking the diagram or layers and selecting them. The layers can be at any level, whether it’s a namespace, class, or even a method.</w:t>
+        <w:t xml:space="preserve"> also easily add new layers and dependencies by right-clicking the diagram or layers and selecting them. The layers can be at any level, whether </w:t>
+      </w:r>
+      <w:r>
+        <w:rPr>
+          <w:lang w:val="en"/>
+        </w:rPr>
+        <w:lastRenderedPageBreak/>
+        <w:t>it’s a namespace, class, or even a method.</w:t>
       </w:r>
       <w:r>
         <w:rPr>
@@ -3244,7 +3324,6 @@
         <w:rPr>
           <w:lang w:val="en"/>
         </w:rPr>
-        <w:lastRenderedPageBreak/>
         <w:t xml:space="preserve">Task </w:t>
       </w:r>
       <w:r>
@@ -3725,6 +3804,7 @@
         <w:rPr>
           <w:lang w:val="en"/>
         </w:rPr>
+        <w:lastRenderedPageBreak/>
         <w:t>And even if the developer were to ignore the red squiggle, they would still be unable to build the solution due to error-level enforcement of the policy</w:t>
       </w:r>
       <w:r>
@@ -3810,7 +3890,6 @@
         <w:rPr>
           <w:noProof/>
         </w:rPr>
-        <w:lastRenderedPageBreak/>
         <w:drawing>
           <wp:inline distT="0" distB="0" distL="0" distR="0" wp14:anchorId="2795FDD4" wp14:editId="403766E3">
             <wp:extent cx="3390476" cy="1761905"/>
@@ -3877,19 +3956,11 @@
       <w:r>
         <w:t xml:space="preserve"> and select </w:t>
       </w:r>
-      <w:proofErr w:type="gramStart"/>
-      <w:r>
-        <w:rPr>
-          <w:b/>
-        </w:rPr>
-        <w:t>Open</w:t>
-      </w:r>
-      <w:proofErr w:type="gramEnd"/>
-      <w:r>
-        <w:rPr>
-          <w:b/>
-        </w:rPr>
-        <w:t xml:space="preserve"> Active Rule Set</w:t>
+      <w:r>
+        <w:rPr>
+          <w:b/>
+        </w:rPr>
+        <w:t>Open Active Rule Set</w:t>
       </w:r>
       <w:r>
         <w:t>.</w:t>
@@ -3991,6 +4062,7 @@
         <w:rPr>
           <w:noProof/>
         </w:rPr>
+        <w:lastRenderedPageBreak/>
         <w:drawing>
           <wp:inline distT="0" distB="0" distL="0" distR="0" wp14:anchorId="3D4BAEE2" wp14:editId="40CDE602">
             <wp:extent cx="5943600" cy="2364740"/>
@@ -4039,7 +4111,7 @@
 </file>
 
 <file path=word/numbering.xml><?xml version="1.0" encoding="utf-8"?>
-<w:numbering xmlns:wpc="http://schemas.microsoft.com/office/word/2010/wordprocessingCanvas" xmlns:mc="http://schemas.openxmlformats.org/markup-compatibility/2006" xmlns:o="urn:schemas-microsoft-com:office:office" xmlns:r="http://schemas.openxmlformats.org/officeDocument/2006/relationships" xmlns:m="http://schemas.openxmlformats.org/officeDocument/2006/math" xmlns:v="urn:schemas-microsoft-com:vml" xmlns:wp14="http://schemas.microsoft.com/office/word/2010/wordprocessingDrawing" xmlns:wp="http://schemas.openxmlformats.org/drawingml/2006/wordprocessingDrawing" xmlns:w10="urn:schemas-microsoft-com:office:word" xmlns:w="http://schemas.openxmlformats.org/wordprocessingml/2006/main" xmlns:w14="http://schemas.microsoft.com/office/word/2010/wordml" xmlns:w15="http://schemas.microsoft.com/office/word/2012/wordml" xmlns:wpg="http://schemas.microsoft.com/office/word/2010/wordprocessingGroup" xmlns:wpi="http://schemas.microsoft.com/office/word/2010/wordprocessingInk" xmlns:wne="http://schemas.microsoft.com/office/word/2006/wordml" xmlns:wps="http://schemas.microsoft.com/office/word/2010/wordprocessingShape" mc:Ignorable="w14 w15 wp14">
+<w:numbering xmlns:wpc="http://schemas.microsoft.com/office/word/2010/wordprocessingCanvas" xmlns:cx="http://schemas.microsoft.com/office/drawing/2014/chartex" xmlns:cx1="http://schemas.microsoft.com/office/drawing/2015/9/8/chartex" xmlns:cx2="http://schemas.microsoft.com/office/drawing/2015/10/21/chartex" xmlns:cx3="http://schemas.microsoft.com/office/drawing/2016/5/9/chartex" xmlns:cx4="http://schemas.microsoft.com/office/drawing/2016/5/10/chartex" xmlns:cx5="http://schemas.microsoft.com/office/drawing/2016/5/11/chartex" xmlns:mc="http://schemas.openxmlformats.org/markup-compatibility/2006" xmlns:o="urn:schemas-microsoft-com:office:office" xmlns:r="http://schemas.openxmlformats.org/officeDocument/2006/relationships" xmlns:m="http://schemas.openxmlformats.org/officeDocument/2006/math" xmlns:v="urn:schemas-microsoft-com:vml" xmlns:wp14="http://schemas.microsoft.com/office/word/2010/wordprocessingDrawing" xmlns:wp="http://schemas.openxmlformats.org/drawingml/2006/wordprocessingDrawing" xmlns:w10="urn:schemas-microsoft-com:office:word" xmlns:w="http://schemas.openxmlformats.org/wordprocessingml/2006/main" xmlns:w14="http://schemas.microsoft.com/office/word/2010/wordml" xmlns:w15="http://schemas.microsoft.com/office/word/2012/wordml" xmlns:w16se="http://schemas.microsoft.com/office/word/2015/wordml/symex" xmlns:wpg="http://schemas.microsoft.com/office/word/2010/wordprocessingGroup" xmlns:wpi="http://schemas.microsoft.com/office/word/2010/wordprocessingInk" xmlns:wne="http://schemas.microsoft.com/office/word/2006/wordml" xmlns:wps="http://schemas.microsoft.com/office/word/2010/wordprocessingShape" mc:Ignorable="w14 w15 w16se wp14">
   <w:abstractNum w:abstractNumId="0" w15:restartNumberingAfterBreak="0">
     <w:nsid w:val="050D79B9"/>
     <w:multiLevelType w:val="hybridMultilevel"/>
@@ -6506,7 +6578,7 @@
 </file>
 
 <file path=word/styles.xml><?xml version="1.0" encoding="utf-8"?>
-<w:styles xmlns:mc="http://schemas.openxmlformats.org/markup-compatibility/2006" xmlns:r="http://schemas.openxmlformats.org/officeDocument/2006/relationships" xmlns:w="http://schemas.openxmlformats.org/wordprocessingml/2006/main" xmlns:w14="http://schemas.microsoft.com/office/word/2010/wordml" xmlns:w15="http://schemas.microsoft.com/office/word/2012/wordml" mc:Ignorable="w14 w15">
+<w:styles xmlns:mc="http://schemas.openxmlformats.org/markup-compatibility/2006" xmlns:r="http://schemas.openxmlformats.org/officeDocument/2006/relationships" xmlns:w="http://schemas.openxmlformats.org/wordprocessingml/2006/main" xmlns:w14="http://schemas.microsoft.com/office/word/2010/wordml" xmlns:w15="http://schemas.microsoft.com/office/word/2012/wordml" xmlns:w16se="http://schemas.microsoft.com/office/word/2015/wordml/symex" mc:Ignorable="w14 w15 w16se">
   <w:docDefaults>
     <w:rPrDefault>
       <w:rPr>
@@ -6522,7 +6594,7 @@
       </w:pPr>
     </w:pPrDefault>
   </w:docDefaults>
-  <w:latentStyles w:defLockedState="0" w:defUIPriority="99" w:defSemiHidden="0" w:defUnhideWhenUsed="0" w:defQFormat="0" w:count="371">
+  <w:latentStyles w:defLockedState="0" w:defUIPriority="99" w:defSemiHidden="0" w:defUnhideWhenUsed="0" w:defQFormat="0" w:count="374">
     <w:lsdException w:name="Normal" w:uiPriority="0" w:qFormat="1"/>
     <w:lsdException w:name="heading 1" w:uiPriority="0" w:qFormat="1"/>
     <w:lsdException w:name="heading 2" w:semiHidden="1" w:uiPriority="9" w:unhideWhenUsed="1" w:qFormat="1"/>
@@ -6628,7 +6700,6 @@
     <w:lsdException w:name="HTML Sample" w:semiHidden="1" w:unhideWhenUsed="1"/>
     <w:lsdException w:name="HTML Typewriter" w:semiHidden="1" w:unhideWhenUsed="1"/>
     <w:lsdException w:name="HTML Variable" w:semiHidden="1" w:unhideWhenUsed="1"/>
-    <w:lsdException w:name="Normal Table" w:semiHidden="1" w:unhideWhenUsed="1"/>
     <w:lsdException w:name="annotation subject" w:semiHidden="1" w:unhideWhenUsed="1"/>
     <w:lsdException w:name="No List" w:semiHidden="1" w:unhideWhenUsed="1"/>
     <w:lsdException w:name="Outline List 1" w:semiHidden="1" w:unhideWhenUsed="1"/>
@@ -6673,7 +6744,6 @@
     <w:lsdException w:name="Table Professional" w:semiHidden="1" w:unhideWhenUsed="1"/>
     <w:lsdException w:name="Table Subtle 1" w:semiHidden="1" w:unhideWhenUsed="1"/>
     <w:lsdException w:name="Table Subtle 2" w:semiHidden="1" w:unhideWhenUsed="1"/>
-    <w:lsdException w:name="Table Web 1" w:semiHidden="1" w:unhideWhenUsed="1"/>
     <w:lsdException w:name="Table Web 2" w:semiHidden="1" w:unhideWhenUsed="1"/>
     <w:lsdException w:name="Table Web 3" w:semiHidden="1" w:unhideWhenUsed="1"/>
     <w:lsdException w:name="Balloon Text" w:semiHidden="1" w:unhideWhenUsed="1"/>
@@ -6894,6 +6964,9 @@
     <w:lsdException w:name="List Table 5 Dark Accent 6" w:uiPriority="50"/>
     <w:lsdException w:name="List Table 6 Colorful Accent 6" w:uiPriority="51"/>
     <w:lsdException w:name="List Table 7 Colorful Accent 6" w:uiPriority="52"/>
+    <w:lsdException w:name="Mention" w:semiHidden="1" w:unhideWhenUsed="1"/>
+    <w:lsdException w:name="Smart Hyperlink" w:semiHidden="1" w:unhideWhenUsed="1"/>
+    <w:lsdException w:name="Hashtag" w:semiHidden="1" w:unhideWhenUsed="1"/>
   </w:latentStyles>
   <w:style w:type="paragraph" w:default="1" w:styleId="Normal">
     <w:name w:val="Normal"/>

</xml_diff>